<commit_message>
les images qui serviront à la page d'accueil
</commit_message>
<xml_diff>
--- a/Feuille de route.docx
+++ b/Feuille de route.docx
@@ -4,20 +4,78 @@
   <w:body>
     <w:p>
       <w:pPr>
+        <w:ind w:left="720" w:hanging="360"/>
+        <w:jc w:val="center"/>
+        <w:rPr>
+          <w:rFonts w:ascii="Times New Roman" w:hAnsi="Times New Roman" w:cs="Times New Roman"/>
+          <w:b/>
+          <w:bCs/>
+        </w:rPr>
+      </w:pPr>
+      <w:r>
+        <w:rPr>
+          <w:rFonts w:ascii="Times New Roman" w:hAnsi="Times New Roman" w:cs="Times New Roman"/>
+          <w:b/>
+          <w:bCs/>
+        </w:rPr>
+        <w:t>ELEMENTS A AJOUTER SUR L’APPLICATION</w:t>
+      </w:r>
+    </w:p>
+    <w:p>
+      <w:pPr>
+        <w:pStyle w:val="Paragraphedeliste"/>
+        <w:rPr>
+          <w:rFonts w:ascii="Times New Roman" w:hAnsi="Times New Roman" w:cs="Times New Roman"/>
+          <w:lang w:val="fr-CM"/>
+        </w:rPr>
+      </w:pPr>
+    </w:p>
+    <w:p>
+      <w:pPr>
         <w:pStyle w:val="Paragraphedeliste"/>
         <w:numPr>
           <w:ilvl w:val="0"/>
           <w:numId w:val="1"/>
         </w:numPr>
         <w:rPr>
+          <w:rFonts w:ascii="Times New Roman" w:hAnsi="Times New Roman" w:cs="Times New Roman"/>
           <w:lang w:val="fr-CM"/>
         </w:rPr>
       </w:pPr>
       <w:r>
         <w:rPr>
-          <w:lang w:val="fr-CM"/>
-        </w:rPr>
-        <w:t xml:space="preserve">Ajouter l’onglet « année » pour toutes les elecions. </w:t>
+          <w:rFonts w:ascii="Times New Roman" w:hAnsi="Times New Roman" w:cs="Times New Roman"/>
+          <w:lang w:val="fr-CM"/>
+        </w:rPr>
+        <w:t>Ajouter l</w:t>
+      </w:r>
+      <w:r>
+        <w:rPr>
+          <w:rFonts w:ascii="Times New Roman" w:hAnsi="Times New Roman" w:cs="Times New Roman"/>
+          <w:lang w:val="fr-CM"/>
+        </w:rPr>
+        <w:t>e filtre</w:t>
+      </w:r>
+      <w:r>
+        <w:rPr>
+          <w:rFonts w:ascii="Times New Roman" w:hAnsi="Times New Roman" w:cs="Times New Roman"/>
+          <w:lang w:val="fr-CM"/>
+        </w:rPr>
+        <w:t xml:space="preserve"> « année » pour toutes les </w:t>
+      </w:r>
+      <w:r>
+        <w:rPr>
+          <w:rFonts w:ascii="Times New Roman" w:hAnsi="Times New Roman" w:cs="Times New Roman"/>
+          <w:lang w:val="fr-CM"/>
+        </w:rPr>
+        <w:t>élections</w:t>
+      </w:r>
+      <w:r>
+        <w:rPr>
+          <w:rFonts w:ascii="Times New Roman" w:hAnsi="Times New Roman" w:cs="Times New Roman"/>
+          <w:lang w:val="fr-CM"/>
+        </w:rPr>
+        <w:t xml:space="preserve">. </w:t>
       </w:r>
     </w:p>
     <w:p>
@@ -28,14 +86,56 @@
           <w:numId w:val="1"/>
         </w:numPr>
         <w:rPr>
+          <w:rFonts w:ascii="Times New Roman" w:hAnsi="Times New Roman" w:cs="Times New Roman"/>
           <w:lang w:val="fr-CM"/>
         </w:rPr>
       </w:pPr>
       <w:r>
         <w:rPr>
+          <w:rFonts w:ascii="Times New Roman" w:hAnsi="Times New Roman" w:cs="Times New Roman"/>
           <w:lang w:val="fr-CM"/>
         </w:rPr>
         <w:t>Pour l’administrateur, donner la possibilité de modifier l’effectif de chaque classe par année pour pouvoir calculer le taux de participation aux élections</w:t>
+      </w:r>
+    </w:p>
+    <w:p>
+      <w:pPr>
+        <w:pStyle w:val="Paragraphedeliste"/>
+        <w:numPr>
+          <w:ilvl w:val="0"/>
+          <w:numId w:val="1"/>
+        </w:numPr>
+        <w:rPr>
+          <w:rFonts w:ascii="Times New Roman" w:hAnsi="Times New Roman" w:cs="Times New Roman"/>
+          <w:lang w:val="fr-CM"/>
+        </w:rPr>
+      </w:pPr>
+      <w:r>
+        <w:rPr>
+          <w:rFonts w:ascii="Times New Roman" w:hAnsi="Times New Roman" w:cs="Times New Roman"/>
+          <w:lang w:val="fr-CM"/>
+        </w:rPr>
+        <w:t>Pas d’image lors de la connexion</w:t>
+      </w:r>
+    </w:p>
+    <w:p>
+      <w:pPr>
+        <w:pStyle w:val="Paragraphedeliste"/>
+        <w:numPr>
+          <w:ilvl w:val="0"/>
+          <w:numId w:val="1"/>
+        </w:numPr>
+        <w:rPr>
+          <w:rFonts w:ascii="Times New Roman" w:hAnsi="Times New Roman" w:cs="Times New Roman"/>
+          <w:lang w:val="fr-CM"/>
+        </w:rPr>
+      </w:pPr>
+      <w:r>
+        <w:rPr>
+          <w:rFonts w:ascii="Times New Roman" w:hAnsi="Times New Roman" w:cs="Times New Roman"/>
+          <w:lang w:val="fr-CM"/>
+        </w:rPr>
+        <w:t>Page admin non terminer</w:t>
       </w:r>
     </w:p>
     <w:sectPr>

</xml_diff>